<commit_message>
UPDATE: avances de los documentos
</commit_message>
<xml_diff>
--- a/documentacion desarrollado/PT-ERS-01-EspecificaciónDeRequisitosDeSoftware .docx
+++ b/documentacion desarrollado/PT-ERS-01-EspecificaciónDeRequisitosDeSoftware .docx
@@ -6983,7 +6983,39 @@
           <w:sz w:val="20"/>
           <w:szCs w:val="20"/>
         </w:rPr>
-        <w:t xml:space="preserve">Se pretende crear un programa para una administración eficiente de una IPS modularizado que permita el uso de personal de la salud de manera independiente de necesitar, este consta de dos módulos principales </w:t>
+        <w:t>Se pretende crear un programa para una administración eficiente de una IPS modularizado que permita el uso de personal de la salud de manera independiente de</w:t>
+      </w:r>
+      <w:r>
+        <w:rPr>
+          <w:rFonts w:ascii="Arial" w:eastAsia="Arial" w:hAnsi="Arial" w:cs="Arial"/>
+          <w:sz w:val="20"/>
+          <w:szCs w:val="20"/>
+        </w:rPr>
+        <w:t xml:space="preserve"> ser</w:t>
+      </w:r>
+      <w:r>
+        <w:rPr>
+          <w:rFonts w:ascii="Arial" w:eastAsia="Arial" w:hAnsi="Arial" w:cs="Arial"/>
+          <w:sz w:val="20"/>
+          <w:szCs w:val="20"/>
+        </w:rPr>
+        <w:t xml:space="preserve"> </w:t>
+      </w:r>
+      <w:r>
+        <w:rPr>
+          <w:rFonts w:ascii="Arial" w:eastAsia="Arial" w:hAnsi="Arial" w:cs="Arial"/>
+          <w:sz w:val="20"/>
+          <w:szCs w:val="20"/>
+        </w:rPr>
+        <w:t>necesario</w:t>
+      </w:r>
+      <w:r>
+        <w:rPr>
+          <w:rFonts w:ascii="Arial" w:eastAsia="Arial" w:hAnsi="Arial" w:cs="Arial"/>
+          <w:sz w:val="20"/>
+          <w:szCs w:val="20"/>
+        </w:rPr>
+        <w:t xml:space="preserve">, este consta de dos módulos principales </w:t>
       </w:r>
       <w:r>
         <w:rPr>
@@ -8335,6 +8367,9 @@
         </w:numPr>
       </w:pPr>
       <w:r>
+        <w:rPr>
+          <w:highlight w:val="yellow"/>
+        </w:rPr>
         <w:t>CRUD</w:t>
       </w:r>
       <w:r>
@@ -8350,7 +8385,13 @@
         </w:numPr>
       </w:pPr>
       <w:r>
-        <w:t xml:space="preserve">CRUD de historias clínicas, </w:t>
+        <w:rPr>
+          <w:highlight w:val="yellow"/>
+        </w:rPr>
+        <w:t>CRUD</w:t>
+      </w:r>
+      <w:r>
+        <w:t xml:space="preserve"> de historias clínicas, </w:t>
       </w:r>
     </w:p>
     <w:p>
@@ -8459,7 +8500,13 @@
         <w:jc w:val="both"/>
       </w:pPr>
       <w:r>
-        <w:t xml:space="preserve">Conjunto de herramientas que permiten realizar las operaciones no contables del software, en él se encuentran los submódulos clínicos, administrativo y paciente donde se administra de forma eficiente los procesos del área de salud, </w:t>
+        <w:t>Conjunto de herramientas que permiten realizar las operaciones no contables del software, en él se encuentran los submódulos clínicos, administrativo y paciente</w:t>
+      </w:r>
+      <w:r>
+        <w:t>,</w:t>
+      </w:r>
+      <w:r>
+        <w:t xml:space="preserve"> donde se administra de forma eficiente los procesos del área de salud, </w:t>
       </w:r>
       <w:r>
         <w:t>complementándose</w:t>
@@ -8532,11 +8579,9 @@
       <w:r>
         <w:t xml:space="preserve">, cancelaciones, actualizaciones, certificaciones, informes, seguimientos. Cada uno de los usuarios tendrá asignado un rol y </w:t>
       </w:r>
-      <w:proofErr w:type="gramStart"/>
-      <w:r>
-        <w:t>de acuerdo a</w:t>
-      </w:r>
-      <w:proofErr w:type="gramEnd"/>
+      <w:r>
+        <w:t>de acuerdo con</w:t>
+      </w:r>
       <w:r>
         <w:t xml:space="preserve"> este, se le otorgarán los respectivos permisos para la interacción con la aplicación.</w:t>
       </w:r>
@@ -8626,16 +8671,14 @@
         </w:rPr>
         <w:t xml:space="preserve">Cada uno de los usuarios tendrá asignado un rol y </w:t>
       </w:r>
-      <w:proofErr w:type="gramStart"/>
-      <w:r>
-        <w:rPr>
-          <w:rFonts w:ascii="Arial" w:eastAsia="Arial" w:hAnsi="Arial" w:cs="Arial"/>
-          <w:sz w:val="20"/>
-          <w:szCs w:val="20"/>
-        </w:rPr>
-        <w:t>de acuerdo a</w:t>
-      </w:r>
-      <w:proofErr w:type="gramEnd"/>
+      <w:r>
+        <w:rPr>
+          <w:rFonts w:ascii="Arial" w:eastAsia="Arial" w:hAnsi="Arial" w:cs="Arial"/>
+          <w:sz w:val="20"/>
+          <w:szCs w:val="20"/>
+        </w:rPr>
+        <w:t>de acuerdo con</w:t>
+      </w:r>
       <w:r>
         <w:rPr>
           <w:rFonts w:ascii="Arial" w:eastAsia="Arial" w:hAnsi="Arial" w:cs="Arial"/>
@@ -8815,16 +8858,14 @@
         </w:rPr>
         <w:t xml:space="preserve">Los usuarios serán los encargados de realizar los procesos a continuación mencionados </w:t>
       </w:r>
-      <w:proofErr w:type="gramStart"/>
-      <w:r>
-        <w:rPr>
-          <w:rFonts w:ascii="Arial" w:eastAsia="Arial" w:hAnsi="Arial" w:cs="Arial"/>
-          <w:sz w:val="20"/>
-          <w:szCs w:val="20"/>
-        </w:rPr>
-        <w:t>de acuerdo a</w:t>
-      </w:r>
-      <w:proofErr w:type="gramEnd"/>
+      <w:r>
+        <w:rPr>
+          <w:rFonts w:ascii="Arial" w:eastAsia="Arial" w:hAnsi="Arial" w:cs="Arial"/>
+          <w:sz w:val="20"/>
+          <w:szCs w:val="20"/>
+        </w:rPr>
+        <w:t>de acuerdo con</w:t>
+      </w:r>
       <w:r>
         <w:rPr>
           <w:rFonts w:ascii="Arial" w:eastAsia="Arial" w:hAnsi="Arial" w:cs="Arial"/>
@@ -8874,13 +8915,19 @@
         <w:t>permitido</w:t>
       </w:r>
       <w:r>
-        <w:t xml:space="preserve">, dentro del sistema </w:t>
-      </w:r>
-      <w:r>
-        <w:t>a realizar</w:t>
-      </w:r>
-      <w:r>
-        <w:t xml:space="preserve"> actualizaciones acerca de sus datos personales, hacer la revisión del estado de sus </w:t>
+        <w:t xml:space="preserve"> dentro del sistema </w:t>
+      </w:r>
+      <w:r>
+        <w:t>realizar</w:t>
+      </w:r>
+      <w:r>
+        <w:t xml:space="preserve"> actualizaciones</w:t>
+      </w:r>
+      <w:r>
+        <w:t>,</w:t>
+      </w:r>
+      <w:r>
+        <w:t xml:space="preserve"> acerca de sus datos personales, hacer la revisión del estado de sus </w:t>
       </w:r>
       <w:r>
         <w:t>órdenes</w:t>
@@ -8919,7 +8966,13 @@
         <w:jc w:val="both"/>
       </w:pPr>
       <w:r>
-        <w:t xml:space="preserve">Este usuario tendrá acceso al apartado médico donde podrá hacer revisión del horario y calendario de las consultas médicas que tiene asignadas, así como revisar los registros de sus pacientes para generar un informe acerca del estado de los mismos al igual que </w:t>
+        <w:t>Este usuario tendrá acceso al apartado médico donde podrá hacer revisión del horario y calendario de las consultas médicas que tiene asignadas, así como revisar los registros de sus pacientes para generar un informe acerca del estado de los mismos</w:t>
+      </w:r>
+      <w:r>
+        <w:t>,</w:t>
+      </w:r>
+      <w:r>
+        <w:t xml:space="preserve"> al igual que </w:t>
       </w:r>
       <w:proofErr w:type="gramStart"/>
       <w:r>
@@ -8927,7 +8980,10 @@
       </w:r>
       <w:proofErr w:type="gramEnd"/>
       <w:r>
-        <w:t xml:space="preserve"> a sus pacientes citas con especialistas y/o exámenes </w:t>
+        <w:t xml:space="preserve"> a sus pacientes citas con especialistas y/o exámenes</w:t>
+      </w:r>
+      <w:r>
+        <w:t>, permite también el diligenciamiento de las historias clínicas asignadas a su usuario.</w:t>
       </w:r>
     </w:p>
     <w:p>
@@ -10653,7 +10709,6 @@
                 <w:szCs w:val="20"/>
               </w:rPr>
             </w:pPr>
-            <w:proofErr w:type="gramStart"/>
             <w:r>
               <w:rPr>
                 <w:rFonts w:ascii="Arial" w:eastAsia="Arial" w:hAnsi="Arial" w:cs="Arial"/>
@@ -10662,9 +10717,8 @@
                 <w:sz w:val="20"/>
                 <w:szCs w:val="20"/>
               </w:rPr>
-              <w:t>ID  del</w:t>
-            </w:r>
-            <w:proofErr w:type="gramEnd"/>
+              <w:t>ID del</w:t>
+            </w:r>
             <w:r>
               <w:rPr>
                 <w:rFonts w:ascii="Arial" w:eastAsia="Arial" w:hAnsi="Arial" w:cs="Arial"/>
@@ -10949,7 +11003,6 @@
                 <w:szCs w:val="20"/>
               </w:rPr>
             </w:pPr>
-            <w:proofErr w:type="gramStart"/>
             <w:r>
               <w:rPr>
                 <w:rFonts w:ascii="Arial" w:eastAsia="Arial" w:hAnsi="Arial" w:cs="Arial"/>
@@ -10958,9 +11011,8 @@
                 <w:sz w:val="20"/>
                 <w:szCs w:val="20"/>
               </w:rPr>
-              <w:t>ID  del</w:t>
-            </w:r>
-            <w:proofErr w:type="gramEnd"/>
+              <w:t>ID del</w:t>
+            </w:r>
             <w:r>
               <w:rPr>
                 <w:rFonts w:ascii="Arial" w:eastAsia="Arial" w:hAnsi="Arial" w:cs="Arial"/>
@@ -11246,7 +11298,6 @@
                 <w:szCs w:val="20"/>
               </w:rPr>
             </w:pPr>
-            <w:proofErr w:type="gramStart"/>
             <w:r>
               <w:rPr>
                 <w:rFonts w:ascii="Arial" w:eastAsia="Arial" w:hAnsi="Arial" w:cs="Arial"/>
@@ -11255,9 +11306,8 @@
                 <w:sz w:val="20"/>
                 <w:szCs w:val="20"/>
               </w:rPr>
-              <w:t>ID  del</w:t>
-            </w:r>
-            <w:proofErr w:type="gramEnd"/>
+              <w:t>ID del</w:t>
+            </w:r>
             <w:r>
               <w:rPr>
                 <w:rFonts w:ascii="Arial" w:eastAsia="Arial" w:hAnsi="Arial" w:cs="Arial"/>
@@ -11544,7 +11594,6 @@
                 <w:szCs w:val="20"/>
               </w:rPr>
             </w:pPr>
-            <w:proofErr w:type="gramStart"/>
             <w:r>
               <w:rPr>
                 <w:rFonts w:ascii="Arial" w:eastAsia="Arial" w:hAnsi="Arial" w:cs="Arial"/>
@@ -11553,9 +11602,8 @@
                 <w:sz w:val="20"/>
                 <w:szCs w:val="20"/>
               </w:rPr>
-              <w:t>ID  del</w:t>
-            </w:r>
-            <w:proofErr w:type="gramEnd"/>
+              <w:t>ID del</w:t>
+            </w:r>
             <w:r>
               <w:rPr>
                 <w:rFonts w:ascii="Arial" w:eastAsia="Arial" w:hAnsi="Arial" w:cs="Arial"/>
@@ -11850,7 +11898,6 @@
                 <w:szCs w:val="20"/>
               </w:rPr>
             </w:pPr>
-            <w:proofErr w:type="gramStart"/>
             <w:r>
               <w:rPr>
                 <w:rFonts w:ascii="Arial" w:eastAsia="Arial" w:hAnsi="Arial" w:cs="Arial"/>
@@ -11859,9 +11906,8 @@
                 <w:sz w:val="20"/>
                 <w:szCs w:val="20"/>
               </w:rPr>
-              <w:t>ID  del</w:t>
-            </w:r>
-            <w:proofErr w:type="gramEnd"/>
+              <w:t>ID del</w:t>
+            </w:r>
             <w:r>
               <w:rPr>
                 <w:rFonts w:ascii="Arial" w:eastAsia="Arial" w:hAnsi="Arial" w:cs="Arial"/>
@@ -12025,7 +12071,42 @@
                 <w:szCs w:val="20"/>
                 <w:highlight w:val="white"/>
               </w:rPr>
-              <w:t xml:space="preserve">Solo los usuarios que están registrados pueden tener acceso a la plataforma. </w:t>
+              <w:t xml:space="preserve">Por medio de la autenticación se proveen las diferentes funcionalidades del sistema </w:t>
+            </w:r>
+            <w:proofErr w:type="gramStart"/>
+            <w:r>
+              <w:rPr>
+                <w:rFonts w:ascii="Arial" w:eastAsia="Arial" w:hAnsi="Arial" w:cs="Arial"/>
+                <w:i/>
+                <w:color w:val="000000"/>
+                <w:sz w:val="20"/>
+                <w:szCs w:val="20"/>
+                <w:highlight w:val="white"/>
+              </w:rPr>
+              <w:t>de acuerdo al</w:t>
+            </w:r>
+            <w:proofErr w:type="gramEnd"/>
+            <w:r>
+              <w:rPr>
+                <w:rFonts w:ascii="Arial" w:eastAsia="Arial" w:hAnsi="Arial" w:cs="Arial"/>
+                <w:i/>
+                <w:color w:val="000000"/>
+                <w:sz w:val="20"/>
+                <w:szCs w:val="20"/>
+                <w:highlight w:val="white"/>
+              </w:rPr>
+              <w:t xml:space="preserve"> rol asignado.</w:t>
+            </w:r>
+            <w:r>
+              <w:rPr>
+                <w:rFonts w:ascii="Arial" w:eastAsia="Arial" w:hAnsi="Arial" w:cs="Arial"/>
+                <w:i/>
+                <w:color w:val="000000"/>
+                <w:sz w:val="20"/>
+                <w:szCs w:val="20"/>
+                <w:highlight w:val="white"/>
+              </w:rPr>
+              <w:t xml:space="preserve"> </w:t>
             </w:r>
           </w:p>
         </w:tc>
@@ -12142,7 +12223,6 @@
                 <w:szCs w:val="20"/>
               </w:rPr>
             </w:pPr>
-            <w:proofErr w:type="gramStart"/>
             <w:r>
               <w:rPr>
                 <w:rFonts w:ascii="Arial" w:eastAsia="Arial" w:hAnsi="Arial" w:cs="Arial"/>
@@ -12151,9 +12231,8 @@
                 <w:sz w:val="20"/>
                 <w:szCs w:val="20"/>
               </w:rPr>
-              <w:t>ID  del</w:t>
-            </w:r>
-            <w:proofErr w:type="gramEnd"/>
+              <w:t>ID del</w:t>
+            </w:r>
             <w:r>
               <w:rPr>
                 <w:rFonts w:ascii="Arial" w:eastAsia="Arial" w:hAnsi="Arial" w:cs="Arial"/>
@@ -12322,7 +12401,29 @@
                 <w:szCs w:val="20"/>
                 <w:highlight w:val="white"/>
               </w:rPr>
-              <w:t>La base de datos será implementada de forma en la cual se pueda utilizar para revisiones de auditoría.</w:t>
+              <w:t xml:space="preserve">La base de datos será implementada de forma </w:t>
+            </w:r>
+            <w:r>
+              <w:rPr>
+                <w:rFonts w:ascii="Arial" w:eastAsia="Arial" w:hAnsi="Arial" w:cs="Arial"/>
+                <w:i/>
+                <w:color w:val="000000"/>
+                <w:sz w:val="20"/>
+                <w:szCs w:val="20"/>
+                <w:highlight w:val="white"/>
+              </w:rPr>
+              <w:t>de manera tal que</w:t>
+            </w:r>
+            <w:r>
+              <w:rPr>
+                <w:rFonts w:ascii="Arial" w:eastAsia="Arial" w:hAnsi="Arial" w:cs="Arial"/>
+                <w:i/>
+                <w:color w:val="000000"/>
+                <w:sz w:val="20"/>
+                <w:szCs w:val="20"/>
+                <w:highlight w:val="white"/>
+              </w:rPr>
+              <w:t xml:space="preserve"> se pueda utilizar para revisiones de auditoría.</w:t>
             </w:r>
           </w:p>
         </w:tc>
@@ -12341,6 +12442,7 @@
                 <w:color w:val="000000"/>
                 <w:sz w:val="20"/>
                 <w:szCs w:val="20"/>
+                <w:highlight w:val="yellow"/>
               </w:rPr>
             </w:pPr>
             <w:r>
@@ -12350,6 +12452,7 @@
                 <w:color w:val="000000"/>
                 <w:sz w:val="20"/>
                 <w:szCs w:val="20"/>
+                <w:highlight w:val="yellow"/>
               </w:rPr>
               <w:t>Prioridad</w:t>
             </w:r>
@@ -12373,7 +12476,7 @@
                 <w:color w:val="000000"/>
                 <w:sz w:val="20"/>
                 <w:szCs w:val="20"/>
-                <w:highlight w:val="white"/>
+                <w:highlight w:val="yellow"/>
               </w:rPr>
             </w:pPr>
             <w:r>
@@ -12383,7 +12486,7 @@
                 <w:color w:val="000000"/>
                 <w:sz w:val="20"/>
                 <w:szCs w:val="20"/>
-                <w:highlight w:val="white"/>
+                <w:highlight w:val="yellow"/>
               </w:rPr>
               <w:t xml:space="preserve">Alta </w:t>
             </w:r>

</xml_diff>